<commit_message>
Add initial version of Praktikum Grafika Komputer M2 document for Muhammad Rizal Nur F
</commit_message>
<xml_diff>
--- a/Modul_2/Pretesttest&Posttest_Praktikum_Grafika_Komputer_M2_Muhammad_Rizal_Nurfirdaus_TINFC-2023-04.docx
+++ b/Modul_2/Pretesttest&Posttest_Praktikum_Grafika_Komputer_M2_Muhammad_Rizal_Nurfirdaus_TINFC-2023-04.docx
@@ -23,9 +23,31 @@
           <w:color w:val="auto"/>
           <w:sz w:val="28"/>
           <w:szCs w:val="28"/>
-          <w:lang w:val="de-DE"/>
-        </w:rPr>
-        <w:t xml:space="preserve">LAPORAN </w:t>
+          <w:lang w:val="en-US"/>
+        </w:rPr>
+        <w:t>PRE</w:t>
+      </w:r>
+      <w:r>
+        <w:rPr>
+          <w:rFonts w:cs="Times New Roman"/>
+          <w:bCs/>
+          <w:color w:val="auto"/>
+          <w:sz w:val="28"/>
+          <w:szCs w:val="28"/>
+          <w:lang w:val="en-US"/>
+        </w:rPr>
+        <w:t xml:space="preserve"> TEST DAN POST TEST</w:t>
+      </w:r>
+      <w:r>
+        <w:rPr>
+          <w:rFonts w:cs="Times New Roman"/>
+          <w:bCs/>
+          <w:color w:val="auto"/>
+          <w:sz w:val="28"/>
+          <w:szCs w:val="28"/>
+          <w:lang w:val="en-US"/>
+        </w:rPr>
+        <w:t xml:space="preserve"> </w:t>
       </w:r>
       <w:bookmarkEnd w:id="0"/>
       <w:r>
@@ -1637,21 +1659,151 @@
           <w:kern w:val="0"/>
           <w:sz w:val="21"/>
           <w:szCs w:val="21"/>
-          <w:lang w:val="de-DE"/>
-          <w14:ligatures w14:val="none"/>
-        </w:rPr>
-      </w:pPr>
-      <w:r>
-        <w:rPr>
-          <w:rFonts w:ascii="JetBrains Mono" w:eastAsia="Times New Roman" w:hAnsi="JetBrains Mono" w:cs="JetBrains Mono"/>
-          <w:color w:val="7CA668"/>
-          <w:kern w:val="0"/>
-          <w:sz w:val="21"/>
-          <w:szCs w:val="21"/>
-          <w:lang w:val="de-DE"/>
-          <w14:ligatures w14:val="none"/>
-        </w:rPr>
-        <w:t># Fungsi untuk menggambar segitiga sama sisi</w:t>
+          <w:lang w:val="en-US"/>
+          <w14:ligatures w14:val="none"/>
+        </w:rPr>
+      </w:pPr>
+      <w:r>
+        <w:rPr>
+          <w:rFonts w:ascii="JetBrains Mono" w:eastAsia="Times New Roman" w:hAnsi="JetBrains Mono" w:cs="JetBrains Mono"/>
+          <w:color w:val="7CA668"/>
+          <w:kern w:val="0"/>
+          <w:sz w:val="21"/>
+          <w:szCs w:val="21"/>
+          <w:lang w:val="en-US"/>
+          <w14:ligatures w14:val="none"/>
+        </w:rPr>
+        <w:t xml:space="preserve"># </w:t>
+      </w:r>
+      <w:proofErr w:type="spellStart"/>
+      <w:r>
+        <w:rPr>
+          <w:rFonts w:ascii="JetBrains Mono" w:eastAsia="Times New Roman" w:hAnsi="JetBrains Mono" w:cs="JetBrains Mono"/>
+          <w:color w:val="7CA668"/>
+          <w:kern w:val="0"/>
+          <w:sz w:val="21"/>
+          <w:szCs w:val="21"/>
+          <w:lang w:val="en-US"/>
+          <w14:ligatures w14:val="none"/>
+        </w:rPr>
+        <w:t>Fungsi</w:t>
+      </w:r>
+      <w:proofErr w:type="spellEnd"/>
+      <w:r>
+        <w:rPr>
+          <w:rFonts w:ascii="JetBrains Mono" w:eastAsia="Times New Roman" w:hAnsi="JetBrains Mono" w:cs="JetBrains Mono"/>
+          <w:color w:val="7CA668"/>
+          <w:kern w:val="0"/>
+          <w:sz w:val="21"/>
+          <w:szCs w:val="21"/>
+          <w:lang w:val="en-US"/>
+          <w14:ligatures w14:val="none"/>
+        </w:rPr>
+        <w:t xml:space="preserve"> </w:t>
+      </w:r>
+      <w:proofErr w:type="spellStart"/>
+      <w:r>
+        <w:rPr>
+          <w:rFonts w:ascii="JetBrains Mono" w:eastAsia="Times New Roman" w:hAnsi="JetBrains Mono" w:cs="JetBrains Mono"/>
+          <w:color w:val="7CA668"/>
+          <w:kern w:val="0"/>
+          <w:sz w:val="21"/>
+          <w:szCs w:val="21"/>
+          <w:lang w:val="en-US"/>
+          <w14:ligatures w14:val="none"/>
+        </w:rPr>
+        <w:t>untuk</w:t>
+      </w:r>
+      <w:proofErr w:type="spellEnd"/>
+      <w:r>
+        <w:rPr>
+          <w:rFonts w:ascii="JetBrains Mono" w:eastAsia="Times New Roman" w:hAnsi="JetBrains Mono" w:cs="JetBrains Mono"/>
+          <w:color w:val="7CA668"/>
+          <w:kern w:val="0"/>
+          <w:sz w:val="21"/>
+          <w:szCs w:val="21"/>
+          <w:lang w:val="en-US"/>
+          <w14:ligatures w14:val="none"/>
+        </w:rPr>
+        <w:t xml:space="preserve"> </w:t>
+      </w:r>
+      <w:proofErr w:type="spellStart"/>
+      <w:r>
+        <w:rPr>
+          <w:rFonts w:ascii="JetBrains Mono" w:eastAsia="Times New Roman" w:hAnsi="JetBrains Mono" w:cs="JetBrains Mono"/>
+          <w:color w:val="7CA668"/>
+          <w:kern w:val="0"/>
+          <w:sz w:val="21"/>
+          <w:szCs w:val="21"/>
+          <w:lang w:val="en-US"/>
+          <w14:ligatures w14:val="none"/>
+        </w:rPr>
+        <w:t>menggambar</w:t>
+      </w:r>
+      <w:proofErr w:type="spellEnd"/>
+      <w:r>
+        <w:rPr>
+          <w:rFonts w:ascii="JetBrains Mono" w:eastAsia="Times New Roman" w:hAnsi="JetBrains Mono" w:cs="JetBrains Mono"/>
+          <w:color w:val="7CA668"/>
+          <w:kern w:val="0"/>
+          <w:sz w:val="21"/>
+          <w:szCs w:val="21"/>
+          <w:lang w:val="en-US"/>
+          <w14:ligatures w14:val="none"/>
+        </w:rPr>
+        <w:t xml:space="preserve"> </w:t>
+      </w:r>
+      <w:proofErr w:type="spellStart"/>
+      <w:r>
+        <w:rPr>
+          <w:rFonts w:ascii="JetBrains Mono" w:eastAsia="Times New Roman" w:hAnsi="JetBrains Mono" w:cs="JetBrains Mono"/>
+          <w:color w:val="7CA668"/>
+          <w:kern w:val="0"/>
+          <w:sz w:val="21"/>
+          <w:szCs w:val="21"/>
+          <w:lang w:val="en-US"/>
+          <w14:ligatures w14:val="none"/>
+        </w:rPr>
+        <w:t>segitiga</w:t>
+      </w:r>
+      <w:proofErr w:type="spellEnd"/>
+      <w:r>
+        <w:rPr>
+          <w:rFonts w:ascii="JetBrains Mono" w:eastAsia="Times New Roman" w:hAnsi="JetBrains Mono" w:cs="JetBrains Mono"/>
+          <w:color w:val="7CA668"/>
+          <w:kern w:val="0"/>
+          <w:sz w:val="21"/>
+          <w:szCs w:val="21"/>
+          <w:lang w:val="en-US"/>
+          <w14:ligatures w14:val="none"/>
+        </w:rPr>
+        <w:t xml:space="preserve"> </w:t>
+      </w:r>
+      <w:proofErr w:type="spellStart"/>
+      <w:r>
+        <w:rPr>
+          <w:rFonts w:ascii="JetBrains Mono" w:eastAsia="Times New Roman" w:hAnsi="JetBrains Mono" w:cs="JetBrains Mono"/>
+          <w:color w:val="7CA668"/>
+          <w:kern w:val="0"/>
+          <w:sz w:val="21"/>
+          <w:szCs w:val="21"/>
+          <w:lang w:val="en-US"/>
+          <w14:ligatures w14:val="none"/>
+        </w:rPr>
+        <w:t>sama</w:t>
+      </w:r>
+      <w:proofErr w:type="spellEnd"/>
+      <w:r>
+        <w:rPr>
+          <w:rFonts w:ascii="JetBrains Mono" w:eastAsia="Times New Roman" w:hAnsi="JetBrains Mono" w:cs="JetBrains Mono"/>
+          <w:color w:val="7CA668"/>
+          <w:kern w:val="0"/>
+          <w:sz w:val="21"/>
+          <w:szCs w:val="21"/>
+          <w:lang w:val="en-US"/>
+          <w14:ligatures w14:val="none"/>
+        </w:rPr>
+        <w:t xml:space="preserve"> sisi</w:t>
       </w:r>
     </w:p>
     <w:p>
@@ -5220,6 +5372,7 @@
       <w:r>
         <w:rPr>
           <w:rFonts w:ascii="Times New Roman" w:hAnsi="Times New Roman" w:cs="Times New Roman"/>
+          <w:noProof/>
           <w:sz w:val="24"/>
           <w:szCs w:val="24"/>
           <w:lang w:val="en-US"/>
@@ -5296,15 +5449,7 @@
           <w:sz w:val="24"/>
           <w:szCs w:val="24"/>
         </w:rPr>
-        <w:t xml:space="preserve"> </w:t>
-      </w:r>
-      <w:r>
-        <w:rPr>
-          <w:rFonts w:ascii="Times New Roman" w:hAnsi="Times New Roman" w:cs="Times New Roman"/>
-          <w:sz w:val="24"/>
-          <w:szCs w:val="24"/>
-        </w:rPr>
-        <w:t xml:space="preserve">Program di </w:t>
+        <w:t xml:space="preserve"> Program di </w:t>
       </w:r>
       <w:proofErr w:type="spellStart"/>
       <w:r>
@@ -5800,421 +5945,7 @@
           <w:sz w:val="24"/>
           <w:szCs w:val="24"/>
         </w:rPr>
-        <w:t xml:space="preserve">. Titik-titik tersebut digunakan untuk membentuk objek Polygon </w:t>
-      </w:r>
-      <w:proofErr w:type="spellStart"/>
-      <w:r>
-        <w:rPr>
-          <w:rFonts w:ascii="Times New Roman" w:hAnsi="Times New Roman" w:cs="Times New Roman"/>
-          <w:sz w:val="24"/>
-          <w:szCs w:val="24"/>
-        </w:rPr>
-        <w:t>berwarna</w:t>
-      </w:r>
-      <w:proofErr w:type="spellEnd"/>
-      <w:r>
-        <w:rPr>
-          <w:rFonts w:ascii="Times New Roman" w:hAnsi="Times New Roman" w:cs="Times New Roman"/>
-          <w:sz w:val="24"/>
-          <w:szCs w:val="24"/>
-        </w:rPr>
-        <w:t xml:space="preserve"> garis </w:t>
-      </w:r>
-      <w:proofErr w:type="spellStart"/>
-      <w:r>
-        <w:rPr>
-          <w:rFonts w:ascii="Times New Roman" w:hAnsi="Times New Roman" w:cs="Times New Roman"/>
-          <w:sz w:val="24"/>
-          <w:szCs w:val="24"/>
-        </w:rPr>
-        <w:t>merah</w:t>
-      </w:r>
-      <w:proofErr w:type="spellEnd"/>
-      <w:r>
-        <w:rPr>
-          <w:rFonts w:ascii="Times New Roman" w:hAnsi="Times New Roman" w:cs="Times New Roman"/>
-          <w:sz w:val="24"/>
-          <w:szCs w:val="24"/>
-        </w:rPr>
-        <w:t xml:space="preserve"> (</w:t>
-      </w:r>
-      <w:proofErr w:type="spellStart"/>
-      <w:r>
-        <w:rPr>
-          <w:rFonts w:ascii="Times New Roman" w:hAnsi="Times New Roman" w:cs="Times New Roman"/>
-          <w:sz w:val="24"/>
-          <w:szCs w:val="24"/>
-        </w:rPr>
-        <w:t>edgecolor</w:t>
-      </w:r>
-      <w:proofErr w:type="spellEnd"/>
-      <w:r>
-        <w:rPr>
-          <w:rFonts w:ascii="Times New Roman" w:hAnsi="Times New Roman" w:cs="Times New Roman"/>
-          <w:sz w:val="24"/>
-          <w:szCs w:val="24"/>
-        </w:rPr>
-        <w:t xml:space="preserve">='red') </w:t>
-      </w:r>
-      <w:proofErr w:type="spellStart"/>
-      <w:r>
-        <w:rPr>
-          <w:rFonts w:ascii="Times New Roman" w:hAnsi="Times New Roman" w:cs="Times New Roman"/>
-          <w:sz w:val="24"/>
-          <w:szCs w:val="24"/>
-        </w:rPr>
-        <w:t>tanpa</w:t>
-      </w:r>
-      <w:proofErr w:type="spellEnd"/>
-      <w:r>
-        <w:rPr>
-          <w:rFonts w:ascii="Times New Roman" w:hAnsi="Times New Roman" w:cs="Times New Roman"/>
-          <w:sz w:val="24"/>
-          <w:szCs w:val="24"/>
-        </w:rPr>
-        <w:t xml:space="preserve"> </w:t>
-      </w:r>
-      <w:proofErr w:type="spellStart"/>
-      <w:r>
-        <w:rPr>
-          <w:rFonts w:ascii="Times New Roman" w:hAnsi="Times New Roman" w:cs="Times New Roman"/>
-          <w:sz w:val="24"/>
-          <w:szCs w:val="24"/>
-        </w:rPr>
-        <w:t>isi</w:t>
-      </w:r>
-      <w:proofErr w:type="spellEnd"/>
-      <w:r>
-        <w:rPr>
-          <w:rFonts w:ascii="Times New Roman" w:hAnsi="Times New Roman" w:cs="Times New Roman"/>
-          <w:sz w:val="24"/>
-          <w:szCs w:val="24"/>
-        </w:rPr>
-        <w:t xml:space="preserve"> (</w:t>
-      </w:r>
-      <w:proofErr w:type="spellStart"/>
-      <w:r>
-        <w:rPr>
-          <w:rFonts w:ascii="Times New Roman" w:hAnsi="Times New Roman" w:cs="Times New Roman"/>
-          <w:sz w:val="24"/>
-          <w:szCs w:val="24"/>
-        </w:rPr>
-        <w:t>facecolor</w:t>
-      </w:r>
-      <w:proofErr w:type="spellEnd"/>
-      <w:r>
-        <w:rPr>
-          <w:rFonts w:ascii="Times New Roman" w:hAnsi="Times New Roman" w:cs="Times New Roman"/>
-          <w:sz w:val="24"/>
-          <w:szCs w:val="24"/>
-        </w:rPr>
-        <w:t xml:space="preserve">='none'). Program juga </w:t>
-      </w:r>
-      <w:proofErr w:type="spellStart"/>
-      <w:r>
-        <w:rPr>
-          <w:rFonts w:ascii="Times New Roman" w:hAnsi="Times New Roman" w:cs="Times New Roman"/>
-          <w:sz w:val="24"/>
-          <w:szCs w:val="24"/>
-        </w:rPr>
-        <w:t>mengatur</w:t>
-      </w:r>
-      <w:proofErr w:type="spellEnd"/>
-      <w:r>
-        <w:rPr>
-          <w:rFonts w:ascii="Times New Roman" w:hAnsi="Times New Roman" w:cs="Times New Roman"/>
-          <w:sz w:val="24"/>
-          <w:szCs w:val="24"/>
-        </w:rPr>
-        <w:t xml:space="preserve"> batas </w:t>
-      </w:r>
-      <w:proofErr w:type="spellStart"/>
-      <w:r>
-        <w:rPr>
-          <w:rFonts w:ascii="Times New Roman" w:hAnsi="Times New Roman" w:cs="Times New Roman"/>
-          <w:sz w:val="24"/>
-          <w:szCs w:val="24"/>
-        </w:rPr>
-        <w:t>tampilan</w:t>
-      </w:r>
-      <w:proofErr w:type="spellEnd"/>
-      <w:r>
-        <w:rPr>
-          <w:rFonts w:ascii="Times New Roman" w:hAnsi="Times New Roman" w:cs="Times New Roman"/>
-          <w:sz w:val="24"/>
-          <w:szCs w:val="24"/>
-        </w:rPr>
-        <w:t xml:space="preserve"> </w:t>
-      </w:r>
-      <w:proofErr w:type="spellStart"/>
-      <w:r>
-        <w:rPr>
-          <w:rFonts w:ascii="Times New Roman" w:hAnsi="Times New Roman" w:cs="Times New Roman"/>
-          <w:sz w:val="24"/>
-          <w:szCs w:val="24"/>
-        </w:rPr>
-        <w:t>sumbu</w:t>
-      </w:r>
-      <w:proofErr w:type="spellEnd"/>
-      <w:r>
-        <w:rPr>
-          <w:rFonts w:ascii="Times New Roman" w:hAnsi="Times New Roman" w:cs="Times New Roman"/>
-          <w:sz w:val="24"/>
-          <w:szCs w:val="24"/>
-        </w:rPr>
-        <w:t xml:space="preserve"> agar </w:t>
-      </w:r>
-      <w:proofErr w:type="spellStart"/>
-      <w:r>
-        <w:rPr>
-          <w:rFonts w:ascii="Times New Roman" w:hAnsi="Times New Roman" w:cs="Times New Roman"/>
-          <w:sz w:val="24"/>
-          <w:szCs w:val="24"/>
-        </w:rPr>
-        <w:t>segitiga</w:t>
-      </w:r>
-      <w:proofErr w:type="spellEnd"/>
-      <w:r>
-        <w:rPr>
-          <w:rFonts w:ascii="Times New Roman" w:hAnsi="Times New Roman" w:cs="Times New Roman"/>
-          <w:sz w:val="24"/>
-          <w:szCs w:val="24"/>
-        </w:rPr>
-        <w:t xml:space="preserve"> </w:t>
-      </w:r>
-      <w:proofErr w:type="spellStart"/>
-      <w:r>
-        <w:rPr>
-          <w:rFonts w:ascii="Times New Roman" w:hAnsi="Times New Roman" w:cs="Times New Roman"/>
-          <w:sz w:val="24"/>
-          <w:szCs w:val="24"/>
-        </w:rPr>
-        <w:t>terlihat</w:t>
-      </w:r>
-      <w:proofErr w:type="spellEnd"/>
-      <w:r>
-        <w:rPr>
-          <w:rFonts w:ascii="Times New Roman" w:hAnsi="Times New Roman" w:cs="Times New Roman"/>
-          <w:sz w:val="24"/>
-          <w:szCs w:val="24"/>
-        </w:rPr>
-        <w:t xml:space="preserve"> </w:t>
-      </w:r>
-      <w:proofErr w:type="spellStart"/>
-      <w:r>
-        <w:rPr>
-          <w:rFonts w:ascii="Times New Roman" w:hAnsi="Times New Roman" w:cs="Times New Roman"/>
-          <w:sz w:val="24"/>
-          <w:szCs w:val="24"/>
-        </w:rPr>
-        <w:t>utuh</w:t>
-      </w:r>
-      <w:proofErr w:type="spellEnd"/>
-      <w:r>
-        <w:rPr>
-          <w:rFonts w:ascii="Times New Roman" w:hAnsi="Times New Roman" w:cs="Times New Roman"/>
-          <w:sz w:val="24"/>
-          <w:szCs w:val="24"/>
-        </w:rPr>
-        <w:t xml:space="preserve">, </w:t>
-      </w:r>
-      <w:proofErr w:type="spellStart"/>
-      <w:r>
-        <w:rPr>
-          <w:rFonts w:ascii="Times New Roman" w:hAnsi="Times New Roman" w:cs="Times New Roman"/>
-          <w:sz w:val="24"/>
-          <w:szCs w:val="24"/>
-        </w:rPr>
-        <w:t>menjaga</w:t>
-      </w:r>
-      <w:proofErr w:type="spellEnd"/>
-      <w:r>
-        <w:rPr>
-          <w:rFonts w:ascii="Times New Roman" w:hAnsi="Times New Roman" w:cs="Times New Roman"/>
-          <w:sz w:val="24"/>
-          <w:szCs w:val="24"/>
-        </w:rPr>
-        <w:t xml:space="preserve"> </w:t>
-      </w:r>
-      <w:proofErr w:type="spellStart"/>
-      <w:r>
-        <w:rPr>
-          <w:rFonts w:ascii="Times New Roman" w:hAnsi="Times New Roman" w:cs="Times New Roman"/>
-          <w:sz w:val="24"/>
-          <w:szCs w:val="24"/>
-        </w:rPr>
-        <w:t>rasio</w:t>
-      </w:r>
-      <w:proofErr w:type="spellEnd"/>
-      <w:r>
-        <w:rPr>
-          <w:rFonts w:ascii="Times New Roman" w:hAnsi="Times New Roman" w:cs="Times New Roman"/>
-          <w:sz w:val="24"/>
-          <w:szCs w:val="24"/>
-        </w:rPr>
-        <w:t xml:space="preserve"> </w:t>
-      </w:r>
-      <w:proofErr w:type="spellStart"/>
-      <w:r>
-        <w:rPr>
-          <w:rFonts w:ascii="Times New Roman" w:hAnsi="Times New Roman" w:cs="Times New Roman"/>
-          <w:sz w:val="24"/>
-          <w:szCs w:val="24"/>
-        </w:rPr>
-        <w:t>aspek</w:t>
-      </w:r>
-      <w:proofErr w:type="spellEnd"/>
-      <w:r>
-        <w:rPr>
-          <w:rFonts w:ascii="Times New Roman" w:hAnsi="Times New Roman" w:cs="Times New Roman"/>
-          <w:sz w:val="24"/>
-          <w:szCs w:val="24"/>
-        </w:rPr>
-        <w:t xml:space="preserve"> agar </w:t>
-      </w:r>
-      <w:proofErr w:type="spellStart"/>
-      <w:r>
-        <w:rPr>
-          <w:rFonts w:ascii="Times New Roman" w:hAnsi="Times New Roman" w:cs="Times New Roman"/>
-          <w:sz w:val="24"/>
-          <w:szCs w:val="24"/>
-        </w:rPr>
-        <w:t>tidak</w:t>
-      </w:r>
-      <w:proofErr w:type="spellEnd"/>
-      <w:r>
-        <w:rPr>
-          <w:rFonts w:ascii="Times New Roman" w:hAnsi="Times New Roman" w:cs="Times New Roman"/>
-          <w:sz w:val="24"/>
-          <w:szCs w:val="24"/>
-        </w:rPr>
-        <w:t xml:space="preserve"> </w:t>
-      </w:r>
-      <w:proofErr w:type="spellStart"/>
-      <w:r>
-        <w:rPr>
-          <w:rFonts w:ascii="Times New Roman" w:hAnsi="Times New Roman" w:cs="Times New Roman"/>
-          <w:sz w:val="24"/>
-          <w:szCs w:val="24"/>
-        </w:rPr>
-        <w:t>terdistorsi</w:t>
-      </w:r>
-      <w:proofErr w:type="spellEnd"/>
-      <w:r>
-        <w:rPr>
-          <w:rFonts w:ascii="Times New Roman" w:hAnsi="Times New Roman" w:cs="Times New Roman"/>
-          <w:sz w:val="24"/>
-          <w:szCs w:val="24"/>
-        </w:rPr>
-        <w:t xml:space="preserve"> </w:t>
-      </w:r>
-      <w:proofErr w:type="spellStart"/>
-      <w:r>
-        <w:rPr>
-          <w:rFonts w:ascii="Times New Roman" w:hAnsi="Times New Roman" w:cs="Times New Roman"/>
-          <w:sz w:val="24"/>
-          <w:szCs w:val="24"/>
-        </w:rPr>
-        <w:t>dengan</w:t>
-      </w:r>
-      <w:proofErr w:type="spellEnd"/>
-      <w:r>
-        <w:rPr>
-          <w:rFonts w:ascii="Times New Roman" w:hAnsi="Times New Roman" w:cs="Times New Roman"/>
-          <w:sz w:val="24"/>
-          <w:szCs w:val="24"/>
-        </w:rPr>
-        <w:t xml:space="preserve"> </w:t>
-      </w:r>
-      <w:proofErr w:type="spellStart"/>
-      <w:r>
-        <w:rPr>
-          <w:rFonts w:ascii="Times New Roman" w:hAnsi="Times New Roman" w:cs="Times New Roman"/>
-          <w:sz w:val="24"/>
-          <w:szCs w:val="24"/>
-        </w:rPr>
-        <w:t>ax.set_aspect</w:t>
-      </w:r>
-      <w:proofErr w:type="spellEnd"/>
-      <w:r>
-        <w:rPr>
-          <w:rFonts w:ascii="Times New Roman" w:hAnsi="Times New Roman" w:cs="Times New Roman"/>
-          <w:sz w:val="24"/>
-          <w:szCs w:val="24"/>
-        </w:rPr>
-        <w:t xml:space="preserve">('equal'), </w:t>
-      </w:r>
-      <w:proofErr w:type="spellStart"/>
-      <w:r>
-        <w:rPr>
-          <w:rFonts w:ascii="Times New Roman" w:hAnsi="Times New Roman" w:cs="Times New Roman"/>
-          <w:sz w:val="24"/>
-          <w:szCs w:val="24"/>
-        </w:rPr>
-        <w:t>menambahkan</w:t>
-      </w:r>
-      <w:proofErr w:type="spellEnd"/>
-      <w:r>
-        <w:rPr>
-          <w:rFonts w:ascii="Times New Roman" w:hAnsi="Times New Roman" w:cs="Times New Roman"/>
-          <w:sz w:val="24"/>
-          <w:szCs w:val="24"/>
-        </w:rPr>
-        <w:t xml:space="preserve"> grid, </w:t>
-      </w:r>
-      <w:proofErr w:type="spellStart"/>
-      <w:r>
-        <w:rPr>
-          <w:rFonts w:ascii="Times New Roman" w:hAnsi="Times New Roman" w:cs="Times New Roman"/>
-          <w:sz w:val="24"/>
-          <w:szCs w:val="24"/>
-        </w:rPr>
-        <w:t>lalu</w:t>
-      </w:r>
-      <w:proofErr w:type="spellEnd"/>
-      <w:r>
-        <w:rPr>
-          <w:rFonts w:ascii="Times New Roman" w:hAnsi="Times New Roman" w:cs="Times New Roman"/>
-          <w:sz w:val="24"/>
-          <w:szCs w:val="24"/>
-        </w:rPr>
-        <w:t xml:space="preserve"> </w:t>
-      </w:r>
-      <w:proofErr w:type="spellStart"/>
-      <w:r>
-        <w:rPr>
-          <w:rFonts w:ascii="Times New Roman" w:hAnsi="Times New Roman" w:cs="Times New Roman"/>
-          <w:sz w:val="24"/>
-          <w:szCs w:val="24"/>
-        </w:rPr>
-        <w:t>menampilkan</w:t>
-      </w:r>
-      <w:proofErr w:type="spellEnd"/>
-      <w:r>
-        <w:rPr>
-          <w:rFonts w:ascii="Times New Roman" w:hAnsi="Times New Roman" w:cs="Times New Roman"/>
-          <w:sz w:val="24"/>
-          <w:szCs w:val="24"/>
-        </w:rPr>
-        <w:t xml:space="preserve"> </w:t>
-      </w:r>
-      <w:proofErr w:type="spellStart"/>
-      <w:r>
-        <w:rPr>
-          <w:rFonts w:ascii="Times New Roman" w:hAnsi="Times New Roman" w:cs="Times New Roman"/>
-          <w:sz w:val="24"/>
-          <w:szCs w:val="24"/>
-        </w:rPr>
-        <w:t>hasilnya</w:t>
-      </w:r>
-      <w:proofErr w:type="spellEnd"/>
-      <w:r>
-        <w:rPr>
-          <w:rFonts w:ascii="Times New Roman" w:hAnsi="Times New Roman" w:cs="Times New Roman"/>
-          <w:sz w:val="24"/>
-          <w:szCs w:val="24"/>
-        </w:rPr>
-        <w:t>.</w:t>
+        <w:t>. Titik-titik tersebut digunakan untuk membentuk objek Polygon berwarna garis merah (edgecolor='red') tanpa isi (facecolor='none'). Program juga mengatur batas tampilan sumbu agar segitiga terlihat utuh, menjaga rasio aspek agar tidak terdistorsi dengan ax.set_aspect('equal'), menambahkan grid, lalu menampilkan hasilnya.</w:t>
       </w:r>
     </w:p>
     <w:p>
@@ -6737,7 +6468,7 @@
           <w:kern w:val="0"/>
           <w:sz w:val="21"/>
           <w:szCs w:val="21"/>
-          <w:lang w:val="de-DE"/>
+          <w:lang w:val="en-US"/>
           <w14:ligatures w14:val="none"/>
         </w:rPr>
       </w:pPr>
@@ -6748,7 +6479,7 @@
           <w:kern w:val="0"/>
           <w:sz w:val="21"/>
           <w:szCs w:val="21"/>
-          <w:lang w:val="de-DE"/>
+          <w:lang w:val="en-US"/>
           <w14:ligatures w14:val="none"/>
         </w:rPr>
         <w:t>fig</w:t>
@@ -6760,7 +6491,7 @@
           <w:kern w:val="0"/>
           <w:sz w:val="21"/>
           <w:szCs w:val="21"/>
-          <w:lang w:val="de-DE"/>
+          <w:lang w:val="en-US"/>
           <w14:ligatures w14:val="none"/>
         </w:rPr>
         <w:t xml:space="preserve">, </w:t>
@@ -6772,7 +6503,7 @@
           <w:kern w:val="0"/>
           <w:sz w:val="21"/>
           <w:szCs w:val="21"/>
-          <w:lang w:val="de-DE"/>
+          <w:lang w:val="en-US"/>
           <w14:ligatures w14:val="none"/>
         </w:rPr>
         <w:t>ax</w:t>
@@ -6784,7 +6515,7 @@
           <w:kern w:val="0"/>
           <w:sz w:val="21"/>
           <w:szCs w:val="21"/>
-          <w:lang w:val="de-DE"/>
+          <w:lang w:val="en-US"/>
           <w14:ligatures w14:val="none"/>
         </w:rPr>
         <w:t xml:space="preserve"> </w:t>
@@ -6796,7 +6527,7 @@
           <w:kern w:val="0"/>
           <w:sz w:val="21"/>
           <w:szCs w:val="21"/>
-          <w:lang w:val="de-DE"/>
+          <w:lang w:val="en-US"/>
           <w14:ligatures w14:val="none"/>
         </w:rPr>
         <w:t>=</w:t>
@@ -6808,11 +6539,13 @@
           <w:kern w:val="0"/>
           <w:sz w:val="21"/>
           <w:szCs w:val="21"/>
-          <w:lang w:val="de-DE"/>
-          <w14:ligatures w14:val="none"/>
-        </w:rPr>
-        <w:t xml:space="preserve"> </w:t>
-      </w:r>
+          <w:lang w:val="en-US"/>
+          <w14:ligatures w14:val="none"/>
+        </w:rPr>
+        <w:t xml:space="preserve"> </w:t>
+      </w:r>
+      <w:proofErr w:type="spellStart"/>
+      <w:proofErr w:type="gramStart"/>
       <w:r>
         <w:rPr>
           <w:rFonts w:ascii="JetBrains Mono" w:eastAsia="Times New Roman" w:hAnsi="JetBrains Mono" w:cs="JetBrains Mono"/>
@@ -6820,7 +6553,7 @@
           <w:kern w:val="0"/>
           <w:sz w:val="21"/>
           <w:szCs w:val="21"/>
-          <w:lang w:val="de-DE"/>
+          <w:lang w:val="en-US"/>
           <w14:ligatures w14:val="none"/>
         </w:rPr>
         <w:t>plt</w:t>
@@ -6832,7 +6565,7 @@
           <w:kern w:val="0"/>
           <w:sz w:val="21"/>
           <w:szCs w:val="21"/>
-          <w:lang w:val="de-DE"/>
+          <w:lang w:val="en-US"/>
           <w14:ligatures w14:val="none"/>
         </w:rPr>
         <w:t>.</w:t>
@@ -6844,19 +6577,21 @@
           <w:kern w:val="0"/>
           <w:sz w:val="21"/>
           <w:szCs w:val="21"/>
-          <w:lang w:val="de-DE"/>
+          <w:lang w:val="en-US"/>
           <w14:ligatures w14:val="none"/>
         </w:rPr>
         <w:t>subplots</w:t>
       </w:r>
-      <w:r>
-        <w:rPr>
-          <w:rFonts w:ascii="JetBrains Mono" w:eastAsia="Times New Roman" w:hAnsi="JetBrains Mono" w:cs="JetBrains Mono"/>
-          <w:color w:val="FFFFFF"/>
-          <w:kern w:val="0"/>
-          <w:sz w:val="21"/>
-          <w:szCs w:val="21"/>
-          <w:lang w:val="de-DE"/>
+      <w:proofErr w:type="spellEnd"/>
+      <w:proofErr w:type="gramEnd"/>
+      <w:r>
+        <w:rPr>
+          <w:rFonts w:ascii="JetBrains Mono" w:eastAsia="Times New Roman" w:hAnsi="JetBrains Mono" w:cs="JetBrains Mono"/>
+          <w:color w:val="FFFFFF"/>
+          <w:kern w:val="0"/>
+          <w:sz w:val="21"/>
+          <w:szCs w:val="21"/>
+          <w:lang w:val="en-US"/>
           <w14:ligatures w14:val="none"/>
         </w:rPr>
         <w:t>()</w:t>
@@ -6872,7 +6607,7 @@
           <w:kern w:val="0"/>
           <w:sz w:val="21"/>
           <w:szCs w:val="21"/>
-          <w:lang w:val="de-DE"/>
+          <w:lang w:val="en-US"/>
           <w14:ligatures w14:val="none"/>
         </w:rPr>
       </w:pPr>
@@ -11111,6 +10846,7 @@
       <w:r>
         <w:rPr>
           <w:rFonts w:ascii="Times New Roman" w:hAnsi="Times New Roman" w:cs="Times New Roman"/>
+          <w:noProof/>
           <w:sz w:val="24"/>
           <w:szCs w:val="24"/>
         </w:rPr>
@@ -13884,6 +13620,7 @@
   <w:style w:type="character" w:default="1" w:styleId="FontParagrafDefault">
     <w:name w:val="Default Paragraph Font"/>
     <w:uiPriority w:val="1"/>
+    <w:semiHidden/>
     <w:unhideWhenUsed/>
   </w:style>
   <w:style w:type="table" w:default="1" w:styleId="TabelNormal">

</xml_diff>